<commit_message>
add modules and final report
</commit_message>
<xml_diff>
--- a/inbalanced.docx
+++ b/inbalanced.docx
@@ -1,6 +1,6 @@
 
 <file path=word/document.xml><?xml version="1.0" encoding="utf-8"?>
-<w:document xmlns:wpc="http://schemas.microsoft.com/office/word/2010/wordprocessingCanvas" xmlns:cx="http://schemas.microsoft.com/office/drawing/2014/chartex" xmlns:cx1="http://schemas.microsoft.com/office/drawing/2015/9/8/chartex" xmlns:cx2="http://schemas.microsoft.com/office/drawing/2015/10/21/chartex" xmlns:cx3="http://schemas.microsoft.com/office/drawing/2016/5/9/chartex" xmlns:cx4="http://schemas.microsoft.com/office/drawing/2016/5/10/chartex" xmlns:cx5="http://schemas.microsoft.com/office/drawing/2016/5/11/chartex" xmlns:cx6="http://schemas.microsoft.com/office/drawing/2016/5/12/chartex" xmlns:cx7="http://schemas.microsoft.com/office/drawing/2016/5/13/chartex" xmlns:cx8="http://schemas.microsoft.com/office/drawing/2016/5/14/chartex" xmlns:mc="http://schemas.openxmlformats.org/markup-compatibility/2006" xmlns:aink="http://schemas.microsoft.com/office/drawing/2016/ink" xmlns:am3d="http://schemas.microsoft.com/office/drawing/2017/model3d" xmlns:o="urn:schemas-microsoft-com:office:office" xmlns:r="http://schemas.openxmlformats.org/officeDocument/2006/relationships" xmlns:m="http://schemas.openxmlformats.org/officeDocument/2006/math" xmlns:v="urn:schemas-microsoft-com:vml" xmlns:wp14="http://schemas.microsoft.com/office/word/2010/wordprocessingDrawing" xmlns:wp="http://schemas.openxmlformats.org/drawingml/2006/wordprocessingDrawing" xmlns:w10="urn:schemas-microsoft-com:office:word" xmlns:w="http://schemas.openxmlformats.org/wordprocessingml/2006/main" xmlns:w14="http://schemas.microsoft.com/office/word/2010/wordml" xmlns:w15="http://schemas.microsoft.com/office/word/2012/wordml" xmlns:w16cid="http://schemas.microsoft.com/office/word/2016/wordml/cid" xmlns:w16se="http://schemas.microsoft.com/office/word/2015/wordml/symex" xmlns:wpg="http://schemas.microsoft.com/office/word/2010/wordprocessingGroup" xmlns:wpi="http://schemas.microsoft.com/office/word/2010/wordprocessingInk" xmlns:wne="http://schemas.microsoft.com/office/word/2006/wordml" xmlns:wps="http://schemas.microsoft.com/office/word/2010/wordprocessingShape" mc:Ignorable="w14 w15 w16se w16cid wp14">
+<w:document xmlns:wpc="http://schemas.microsoft.com/office/word/2010/wordprocessingCanvas" xmlns:cx="http://schemas.microsoft.com/office/drawing/2014/chartex" xmlns:cx1="http://schemas.microsoft.com/office/drawing/2015/9/8/chartex" xmlns:cx2="http://schemas.microsoft.com/office/drawing/2015/10/21/chartex" xmlns:cx3="http://schemas.microsoft.com/office/drawing/2016/5/9/chartex" xmlns:cx4="http://schemas.microsoft.com/office/drawing/2016/5/10/chartex" xmlns:cx5="http://schemas.microsoft.com/office/drawing/2016/5/11/chartex" xmlns:cx6="http://schemas.microsoft.com/office/drawing/2016/5/12/chartex" xmlns:cx7="http://schemas.microsoft.com/office/drawing/2016/5/13/chartex" xmlns:cx8="http://schemas.microsoft.com/office/drawing/2016/5/14/chartex" xmlns:mc="http://schemas.openxmlformats.org/markup-compatibility/2006" xmlns:aink="http://schemas.microsoft.com/office/drawing/2016/ink" xmlns:am3d="http://schemas.microsoft.com/office/drawing/2017/model3d" xmlns:o="urn:schemas-microsoft-com:office:office" xmlns:r="http://schemas.openxmlformats.org/officeDocument/2006/relationships" xmlns:m="http://schemas.openxmlformats.org/officeDocument/2006/math" xmlns:v="urn:schemas-microsoft-com:vml" xmlns:wp14="http://schemas.microsoft.com/office/word/2010/wordprocessingDrawing" xmlns:wp="http://schemas.openxmlformats.org/drawingml/2006/wordprocessingDrawing" xmlns:w10="urn:schemas-microsoft-com:office:word" xmlns:w="http://schemas.openxmlformats.org/wordprocessingml/2006/main" xmlns:w14="http://schemas.microsoft.com/office/word/2010/wordml" xmlns:w15="http://schemas.microsoft.com/office/word/2012/wordml" xmlns:w16cex="http://schemas.microsoft.com/office/word/2018/wordml/cex" xmlns:w16cid="http://schemas.microsoft.com/office/word/2016/wordml/cid" xmlns:w16="http://schemas.microsoft.com/office/word/2018/wordml" xmlns:w16sdtdh="http://schemas.microsoft.com/office/word/2020/wordml/sdtdatahash" xmlns:w16se="http://schemas.microsoft.com/office/word/2015/wordml/symex" xmlns:wpg="http://schemas.microsoft.com/office/word/2010/wordprocessingGroup" xmlns:wpi="http://schemas.microsoft.com/office/word/2010/wordprocessingInk" xmlns:wne="http://schemas.microsoft.com/office/word/2006/wordml" xmlns:wps="http://schemas.microsoft.com/office/word/2010/wordprocessingShape" mc:Ignorable="w14 w15 w16se w16cid w16 w16cex w16sdtdh wp14">
   <w:body>
     <w:p>
       <w:r>
@@ -91,7 +91,6 @@
         </w:rPr>
         <w:t>方法：</w:t>
       </w:r>
-      <w:proofErr w:type="spellStart"/>
       <w:r>
         <w:rPr>
           <w:rFonts w:hint="eastAsia"/>
@@ -99,11 +98,7 @@
         <w:t>i</w:t>
       </w:r>
       <w:r>
-        <w:t>mblanced</w:t>
-      </w:r>
-      <w:proofErr w:type="spellEnd"/>
-      <w:r>
-        <w:t>-learning</w:t>
+        <w:t>mblanced-learning</w:t>
       </w:r>
       <w:r>
         <w:rPr>
@@ -1901,13 +1896,8 @@
         <w:t>4</w:t>
       </w:r>
       <w:r>
-        <w:t xml:space="preserve"> </w:t>
-      </w:r>
-      <w:proofErr w:type="spellStart"/>
-      <w:r>
-        <w:t>BorderlineSMOTE</w:t>
-      </w:r>
-      <w:proofErr w:type="spellEnd"/>
+        <w:t xml:space="preserve"> BorderlineSMOTE</w:t>
+      </w:r>
     </w:p>
     <w:p>
       <w:r>
@@ -1929,21 +1919,7 @@
         <w:rPr>
           <w:rFonts w:hint="eastAsia"/>
         </w:rPr>
-        <w:t>近邻中多数样本占一半</w:t>
-      </w:r>
-      <w:proofErr w:type="gramStart"/>
-      <w:r>
-        <w:rPr>
-          <w:rFonts w:hint="eastAsia"/>
-        </w:rPr>
-        <w:t>以上但</w:t>
-      </w:r>
-      <w:proofErr w:type="gramEnd"/>
-      <w:r>
-        <w:rPr>
-          <w:rFonts w:hint="eastAsia"/>
-        </w:rPr>
-        <w:t>又有少数样本的少数样本进行</w:t>
+        <w:t>近邻中多数样本占一半以上但又有少数样本的少数样本进行</w:t>
       </w:r>
       <w:r>
         <w:rPr>
@@ -2798,7 +2774,6 @@
           <w:shd w:val="clear" w:color="auto" w:fill="FFFFFF"/>
         </w:rPr>
       </w:pPr>
-      <w:proofErr w:type="spellStart"/>
       <w:r>
         <w:rPr>
           <w:rStyle w:val="HTML"/>
@@ -2810,7 +2785,6 @@
         </w:rPr>
         <w:t>ClusterCentroids</w:t>
       </w:r>
-      <w:proofErr w:type="spellEnd"/>
       <w:r>
         <w:rPr>
           <w:rFonts w:ascii="Arial" w:hAnsi="Arial" w:cs="Arial"/>
@@ -3206,25 +3180,7 @@
           <w:color w:val="4D4D4D"/>
           <w:shd w:val="clear" w:color="auto" w:fill="FFFFFF"/>
         </w:rPr>
-        <w:t>该方法要求原始数据</w:t>
-      </w:r>
-      <w:proofErr w:type="gramStart"/>
-      <w:r>
-        <w:rPr>
-          <w:rFonts w:ascii="Arial" w:hAnsi="Arial" w:cs="Arial"/>
-          <w:color w:val="4D4D4D"/>
-          <w:shd w:val="clear" w:color="auto" w:fill="FFFFFF"/>
-        </w:rPr>
-        <w:t>集最好</w:t>
-      </w:r>
-      <w:proofErr w:type="gramEnd"/>
-      <w:r>
-        <w:rPr>
-          <w:rFonts w:ascii="Arial" w:hAnsi="Arial" w:cs="Arial"/>
-          <w:color w:val="4D4D4D"/>
-          <w:shd w:val="clear" w:color="auto" w:fill="FFFFFF"/>
-        </w:rPr>
-        <w:t>能聚类成簇</w:t>
+        <w:t>该方法要求原始数据集最好能聚类成簇</w:t>
       </w:r>
       <w:r>
         <w:rPr>
@@ -4027,21 +3983,12 @@
       <w:r>
         <w:t xml:space="preserve">.2.1 </w:t>
       </w:r>
-      <w:proofErr w:type="spellStart"/>
       <w:r>
         <w:rPr>
           <w:rFonts w:hint="eastAsia"/>
           <w:bCs/>
         </w:rPr>
-        <w:t>Tomeks</w:t>
-      </w:r>
-      <w:proofErr w:type="spellEnd"/>
-      <w:r>
-        <w:rPr>
-          <w:rFonts w:hint="eastAsia"/>
-          <w:bCs/>
-        </w:rPr>
-        <w:t xml:space="preserve"> links</w:t>
+        <w:t>Tomeks links</w:t>
       </w:r>
     </w:p>
     <w:p>
@@ -4120,7 +4067,6 @@
         </w:rPr>
         <w:t>它们之间被称之为</w:t>
       </w:r>
-      <w:proofErr w:type="spellStart"/>
       <w:r>
         <w:rPr>
           <w:rFonts w:hint="eastAsia"/>
@@ -4128,7 +4074,6 @@
         </w:rPr>
         <w:t>TomekLinks</w:t>
       </w:r>
-      <w:proofErr w:type="spellEnd"/>
       <w:r>
         <w:rPr>
           <w:rFonts w:hint="eastAsia"/>
@@ -4162,85 +4107,21 @@
           <w:rFonts w:hint="eastAsia"/>
           <w:bCs/>
         </w:rPr>
-        <w:t>d(</w:t>
-      </w:r>
-      <w:proofErr w:type="spellStart"/>
+        <w:t xml:space="preserve">d(x,z) &lt; d(x,y) </w:t>
+      </w:r>
       <w:r>
         <w:rPr>
           <w:rFonts w:hint="eastAsia"/>
           <w:bCs/>
         </w:rPr>
-        <w:t>x,z</w:t>
-      </w:r>
-      <w:proofErr w:type="spellEnd"/>
+        <w:t>或者</w:t>
+      </w:r>
       <w:r>
         <w:rPr>
           <w:rFonts w:hint="eastAsia"/>
           <w:bCs/>
         </w:rPr>
-        <w:t>) &lt; d(</w:t>
-      </w:r>
-      <w:proofErr w:type="spellStart"/>
-      <w:r>
-        <w:rPr>
-          <w:rFonts w:hint="eastAsia"/>
-          <w:bCs/>
-        </w:rPr>
-        <w:t>x,y</w:t>
-      </w:r>
-      <w:proofErr w:type="spellEnd"/>
-      <w:r>
-        <w:rPr>
-          <w:rFonts w:hint="eastAsia"/>
-          <w:bCs/>
-        </w:rPr>
-        <w:t xml:space="preserve">) </w:t>
-      </w:r>
-      <w:r>
-        <w:rPr>
-          <w:rFonts w:hint="eastAsia"/>
-          <w:bCs/>
-        </w:rPr>
-        <w:t>或者</w:t>
-      </w:r>
-      <w:r>
-        <w:rPr>
-          <w:rFonts w:hint="eastAsia"/>
-          <w:bCs/>
-        </w:rPr>
-        <w:t xml:space="preserve"> d(</w:t>
-      </w:r>
-      <w:proofErr w:type="spellStart"/>
-      <w:r>
-        <w:rPr>
-          <w:rFonts w:hint="eastAsia"/>
-          <w:bCs/>
-        </w:rPr>
-        <w:t>y,z</w:t>
-      </w:r>
-      <w:proofErr w:type="spellEnd"/>
-      <w:r>
-        <w:rPr>
-          <w:rFonts w:hint="eastAsia"/>
-          <w:bCs/>
-        </w:rPr>
-        <w:t>) &lt; d(</w:t>
-      </w:r>
-      <w:proofErr w:type="spellStart"/>
-      <w:r>
-        <w:rPr>
-          <w:rFonts w:hint="eastAsia"/>
-          <w:bCs/>
-        </w:rPr>
-        <w:t>x,y</w:t>
-      </w:r>
-      <w:proofErr w:type="spellEnd"/>
-      <w:r>
-        <w:rPr>
-          <w:rFonts w:hint="eastAsia"/>
-          <w:bCs/>
-        </w:rPr>
-        <w:t>)</w:t>
+        <w:t xml:space="preserve"> d(y,z) &lt; d(x,y)</w:t>
       </w:r>
       <w:r>
         <w:rPr>
@@ -4388,7 +4269,6 @@
         </w:rPr>
         <w:t>选取数据中所有的</w:t>
       </w:r>
-      <w:proofErr w:type="spellStart"/>
       <w:r>
         <w:rPr>
           <w:rFonts w:hint="eastAsia"/>
@@ -4402,7 +4282,6 @@
         </w:rPr>
         <w:t>omeLinks</w:t>
       </w:r>
-      <w:proofErr w:type="spellEnd"/>
       <w:r>
         <w:rPr>
           <w:rFonts w:hint="eastAsia"/>
@@ -4710,7 +4589,13 @@
               <w:t>0</w:t>
             </w:r>
             <w:r>
-              <w:t>.0488</w:t>
+              <w:t>.</w:t>
+            </w:r>
+            <w:r>
+              <w:t>04</w:t>
+            </w:r>
+            <w:r>
+              <w:t>88</w:t>
             </w:r>
           </w:p>
         </w:tc>
@@ -4750,7 +4635,6 @@
       <w:r>
         <w:t xml:space="preserve">.2.2 </w:t>
       </w:r>
-      <w:proofErr w:type="spellStart"/>
       <w:r>
         <w:rPr>
           <w:rFonts w:ascii="Consolas" w:hAnsi="Consolas"/>
@@ -4760,7 +4644,6 @@
         </w:rPr>
         <w:t>EditedNearestNeighbours</w:t>
       </w:r>
-      <w:proofErr w:type="spellEnd"/>
     </w:p>
     <w:p>
       <w:pPr>
@@ -4772,13 +4655,8 @@
       <w:r>
         <w:t>K</w:t>
       </w:r>
-      <w:proofErr w:type="gramStart"/>
-      <w:r>
-        <w:t>个</w:t>
-      </w:r>
-      <w:proofErr w:type="gramEnd"/>
-      <w:r>
-        <w:t>近邻点有超过一半都不属于多数类，则这个样本会被剔除</w:t>
+      <w:r>
+        <w:t>个近邻点有超过一半都不属于多数类，则这个样本会被剔除</w:t>
       </w:r>
       <w:r>
         <w:rPr>
@@ -4786,7 +4664,6 @@
         </w:rPr>
         <w:t>（对应</w:t>
       </w:r>
-      <w:proofErr w:type="spellStart"/>
       <w:r>
         <w:rPr>
           <w:rFonts w:ascii="Consolas" w:hAnsi="Consolas"/>
@@ -4794,9 +4671,29 @@
           <w:szCs w:val="21"/>
           <w:shd w:val="clear" w:color="auto" w:fill="F9F2F4"/>
         </w:rPr>
-        <w:t>kind_sel</w:t>
-      </w:r>
-      <w:proofErr w:type="spellEnd"/>
+        <w:t>kind_sel='mode'</w:t>
+      </w:r>
+      <w:r>
+        <w:rPr>
+          <w:rFonts w:hint="eastAsia"/>
+        </w:rPr>
+        <w:t>）</w:t>
+      </w:r>
+      <w:r>
+        <w:t>。这个方法的另一个变种是所有的</w:t>
+      </w:r>
+      <w:r>
+        <w:t>K</w:t>
+      </w:r>
+      <w:r>
+        <w:t>个近邻点都不属于多数类，则这个样本会被剔除</w:t>
+      </w:r>
+      <w:r>
+        <w:rPr>
+          <w:rFonts w:hint="eastAsia"/>
+        </w:rPr>
+        <w:t>（对应</w:t>
+      </w:r>
       <w:r>
         <w:rPr>
           <w:rFonts w:ascii="Consolas" w:hAnsi="Consolas"/>
@@ -4804,53 +4701,7 @@
           <w:szCs w:val="21"/>
           <w:shd w:val="clear" w:color="auto" w:fill="F9F2F4"/>
         </w:rPr>
-        <w:t>='mode'</w:t>
-      </w:r>
-      <w:r>
-        <w:rPr>
-          <w:rFonts w:hint="eastAsia"/>
-        </w:rPr>
-        <w:t>）</w:t>
-      </w:r>
-      <w:r>
-        <w:t>。这个方法的另一个变种是所有的</w:t>
-      </w:r>
-      <w:r>
-        <w:t>K</w:t>
-      </w:r>
-      <w:proofErr w:type="gramStart"/>
-      <w:r>
-        <w:t>个</w:t>
-      </w:r>
-      <w:proofErr w:type="gramEnd"/>
-      <w:r>
-        <w:t>近邻点都不属于多数类，则这个样本会被剔除</w:t>
-      </w:r>
-      <w:r>
-        <w:rPr>
-          <w:rFonts w:hint="eastAsia"/>
-        </w:rPr>
-        <w:t>（对应</w:t>
-      </w:r>
-      <w:proofErr w:type="spellStart"/>
-      <w:r>
-        <w:rPr>
-          <w:rFonts w:ascii="Consolas" w:hAnsi="Consolas"/>
-          <w:color w:val="C7254E"/>
-          <w:szCs w:val="21"/>
-          <w:shd w:val="clear" w:color="auto" w:fill="F9F2F4"/>
-        </w:rPr>
-        <w:t>kind_sel</w:t>
-      </w:r>
-      <w:proofErr w:type="spellEnd"/>
-      <w:r>
-        <w:rPr>
-          <w:rFonts w:ascii="Consolas" w:hAnsi="Consolas"/>
-          <w:color w:val="C7254E"/>
-          <w:szCs w:val="21"/>
-          <w:shd w:val="clear" w:color="auto" w:fill="F9F2F4"/>
-        </w:rPr>
-        <w:t>='all'</w:t>
+        <w:t>kind_sel='all'</w:t>
       </w:r>
       <w:r>
         <w:rPr>
@@ -5235,7 +5086,6 @@
           <w:b/>
           <w:sz w:val="24"/>
         </w:rPr>
-        <w:lastRenderedPageBreak/>
         <w:t>过采样与下采样结合</w:t>
       </w:r>
     </w:p>
@@ -5282,25 +5132,15 @@
         </w:rPr>
         <w:t>而</w:t>
       </w:r>
-      <w:proofErr w:type="spellStart"/>
-      <w:r>
-        <w:t>TomekLink</w:t>
-      </w:r>
-      <w:proofErr w:type="spellEnd"/>
-      <w:r>
-        <w:t> </w:t>
+      <w:r>
+        <w:t>TomekLink </w:t>
       </w:r>
       <w:r>
         <w:t>与</w:t>
       </w:r>
       <w:r>
-        <w:t> </w:t>
-      </w:r>
-      <w:proofErr w:type="spellStart"/>
-      <w:r>
-        <w:t>EditedNearestNeighbours</w:t>
-      </w:r>
-      <w:proofErr w:type="spellEnd"/>
+        <w:t> EditedNearestNeighbours</w:t>
+      </w:r>
       <w:r>
         <w:t>方法</w:t>
       </w:r>
@@ -5316,7 +5156,6 @@
     </w:p>
     <w:p/>
     <w:p>
-      <w:proofErr w:type="spellStart"/>
       <w:r>
         <w:rPr>
           <w:rFonts w:ascii="Consolas" w:hAnsi="Consolas"/>
@@ -5326,7 +5165,6 @@
         </w:rPr>
         <w:t>SMOTETomek</w:t>
       </w:r>
-      <w:proofErr w:type="spellEnd"/>
       <w:r>
         <w:rPr>
           <w:rFonts w:ascii="Consolas" w:hAnsi="Consolas" w:hint="eastAsia"/>
@@ -6070,7 +5908,6 @@
         </w:rPr>
         <w:t>不如</w:t>
       </w:r>
-      <w:proofErr w:type="spellStart"/>
       <w:r>
         <w:rPr>
           <w:rFonts w:ascii="Consolas" w:hAnsi="Consolas"/>
@@ -6080,7 +5917,6 @@
         </w:rPr>
         <w:t>SMOTETomek</w:t>
       </w:r>
-      <w:proofErr w:type="spellEnd"/>
       <w:r>
         <w:rPr>
           <w:rFonts w:ascii="Consolas" w:hAnsi="Consolas" w:hint="eastAsia"/>
@@ -6101,14 +5937,8 @@
         </w:r>
       </w:hyperlink>
     </w:p>
+    <w:p/>
     <w:p>
-      <w:pPr>
-        <w:rPr>
-          <w:rFonts w:hint="eastAsia"/>
-        </w:rPr>
-      </w:pPr>
-    </w:p>
-    <w:p>
       <w:r>
         <w:rPr>
           <w:rFonts w:hint="eastAsia"/>
@@ -6130,7 +5960,6 @@
         </w:rPr>
         <w:t>以及</w:t>
       </w:r>
-      <w:proofErr w:type="spellStart"/>
       <w:r>
         <w:rPr>
           <w:rFonts w:hint="eastAsia"/>
@@ -6140,7 +5969,6 @@
       <w:r>
         <w:t>-Sampling+Under-Sampling</w:t>
       </w:r>
-      <w:proofErr w:type="spellEnd"/>
       <w:r>
         <w:rPr>
           <w:rFonts w:hint="eastAsia"/>
@@ -6181,15 +6009,7 @@
         <w:rPr>
           <w:rFonts w:hint="eastAsia"/>
         </w:rPr>
-        <w:t>中清洗数据的方法由于删除的数据量过少与不做任何处理时几乎没有区</w:t>
-      </w:r>
-      <w:bookmarkStart w:id="0" w:name="_GoBack"/>
-      <w:bookmarkEnd w:id="0"/>
-      <w:r>
-        <w:rPr>
-          <w:rFonts w:hint="eastAsia"/>
-        </w:rPr>
-        <w:t>别。效果最好的反而是直接删除前</w:t>
+        <w:t>中清洗数据的方法由于删除的数据量过少与不做任何处理时几乎没有区别。效果最好的反而是直接删除前</w:t>
       </w:r>
       <w:r>
         <w:rPr>
@@ -6218,7 +6038,7 @@
 </file>
 
 <file path=word/styles.xml><?xml version="1.0" encoding="utf-8"?>
-<w:styles xmlns:mc="http://schemas.openxmlformats.org/markup-compatibility/2006" xmlns:r="http://schemas.openxmlformats.org/officeDocument/2006/relationships" xmlns:w="http://schemas.openxmlformats.org/wordprocessingml/2006/main" xmlns:w14="http://schemas.microsoft.com/office/word/2010/wordml" xmlns:w15="http://schemas.microsoft.com/office/word/2012/wordml" xmlns:w16cid="http://schemas.microsoft.com/office/word/2016/wordml/cid" xmlns:w16se="http://schemas.microsoft.com/office/word/2015/wordml/symex" mc:Ignorable="w14 w15 w16se w16cid">
+<w:styles xmlns:mc="http://schemas.openxmlformats.org/markup-compatibility/2006" xmlns:r="http://schemas.openxmlformats.org/officeDocument/2006/relationships" xmlns:w="http://schemas.openxmlformats.org/wordprocessingml/2006/main" xmlns:w14="http://schemas.microsoft.com/office/word/2010/wordml" xmlns:w15="http://schemas.microsoft.com/office/word/2012/wordml" xmlns:w16cex="http://schemas.microsoft.com/office/word/2018/wordml/cex" xmlns:w16cid="http://schemas.microsoft.com/office/word/2016/wordml/cid" xmlns:w16="http://schemas.microsoft.com/office/word/2018/wordml" xmlns:w16sdtdh="http://schemas.microsoft.com/office/word/2020/wordml/sdtdatahash" xmlns:w16se="http://schemas.microsoft.com/office/word/2015/wordml/symex" mc:Ignorable="w14 w15 w16se w16cid w16 w16cex w16sdtdh">
   <w:docDefaults>
     <w:rPrDefault>
       <w:rPr>
@@ -6231,7 +6051,7 @@
     </w:rPrDefault>
     <w:pPrDefault/>
   </w:docDefaults>
-  <w:latentStyles w:defLockedState="0" w:defUIPriority="99" w:defSemiHidden="0" w:defUnhideWhenUsed="0" w:defQFormat="0" w:count="375">
+  <w:latentStyles w:defLockedState="0" w:defUIPriority="99" w:defSemiHidden="0" w:defUnhideWhenUsed="0" w:defQFormat="0" w:count="376">
     <w:lsdException w:name="Normal" w:uiPriority="0" w:qFormat="1"/>
     <w:lsdException w:name="heading 1" w:uiPriority="9" w:qFormat="1"/>
     <w:lsdException w:name="heading 2" w:semiHidden="1" w:uiPriority="9" w:unhideWhenUsed="1" w:qFormat="1"/>
@@ -6337,7 +6157,6 @@
     <w:lsdException w:name="HTML Sample" w:semiHidden="1" w:unhideWhenUsed="1"/>
     <w:lsdException w:name="HTML Typewriter" w:semiHidden="1" w:unhideWhenUsed="1"/>
     <w:lsdException w:name="HTML Variable" w:semiHidden="1" w:unhideWhenUsed="1"/>
-    <w:lsdException w:name="Normal Table" w:semiHidden="1" w:unhideWhenUsed="1"/>
     <w:lsdException w:name="annotation subject" w:semiHidden="1" w:unhideWhenUsed="1"/>
     <w:lsdException w:name="No List" w:semiHidden="1" w:unhideWhenUsed="1"/>
     <w:lsdException w:name="Outline List 1" w:semiHidden="1" w:unhideWhenUsed="1"/>
@@ -6384,10 +6203,8 @@
     <w:lsdException w:name="Table Subtle 2" w:semiHidden="1" w:unhideWhenUsed="1"/>
     <w:lsdException w:name="Table Web 1" w:semiHidden="1" w:unhideWhenUsed="1"/>
     <w:lsdException w:name="Table Web 2" w:semiHidden="1" w:unhideWhenUsed="1"/>
-    <w:lsdException w:name="Table Web 3" w:semiHidden="1" w:unhideWhenUsed="1"/>
     <w:lsdException w:name="Balloon Text" w:semiHidden="1" w:unhideWhenUsed="1"/>
     <w:lsdException w:name="Table Grid" w:uiPriority="59"/>
-    <w:lsdException w:name="Table Theme" w:semiHidden="1" w:unhideWhenUsed="1"/>
     <w:lsdException w:name="Placeholder Text" w:semiHidden="1"/>
     <w:lsdException w:name="No Spacing" w:uiPriority="1" w:qFormat="1"/>
     <w:lsdException w:name="Light Shading" w:uiPriority="60"/>
@@ -6607,6 +6424,7 @@
     <w:lsdException w:name="Smart Hyperlink" w:semiHidden="1" w:unhideWhenUsed="1"/>
     <w:lsdException w:name="Hashtag" w:semiHidden="1" w:unhideWhenUsed="1"/>
     <w:lsdException w:name="Unresolved Mention" w:semiHidden="1" w:unhideWhenUsed="1"/>
+    <w:lsdException w:name="Smart Link" w:semiHidden="1" w:unhideWhenUsed="1"/>
   </w:latentStyles>
   <w:style w:type="paragraph" w:default="1" w:styleId="a">
     <w:name w:val="Normal"/>

</xml_diff>